<commit_message>
some of time and place to study is added
</commit_message>
<xml_diff>
--- a/Studying by learning by doing.docx
+++ b/Studying by learning by doing.docx
@@ -13,6 +13,7 @@
         <w:dataBinding w:prefixMappings="xmlns:ns0='http://purl.org/dc/elements/1.1/' xmlns:ns1='http://schemas.openxmlformats.org/package/2006/metadata/core-properties' " w:xpath="/ns1:coreProperties[1]/ns0:title[1]" w:storeItemID="{6C3C8BC8-F283-45AE-878A-BAB7291924A1}"/>
         <w:text/>
       </w:sdtPr>
+      <w:sdtEndPr/>
       <w:sdtContent>
         <w:p>
           <w:pPr>
@@ -44,12 +45,190 @@
       </w:r>
     </w:p>
     <w:p>
+      <w:r>
+        <w:t xml:space="preserve">Well, juniors, </w:t>
+      </w:r>
+      <w:proofErr w:type="gramStart"/>
+      <w:r>
+        <w:t>I</w:t>
+      </w:r>
+      <w:proofErr w:type="gramEnd"/>
+      <w:r>
+        <w:t xml:space="preserve"> think taking the </w:t>
+      </w:r>
+      <w:proofErr w:type="spellStart"/>
+      <w:r>
+        <w:t>PSAT</w:t>
+      </w:r>
+      <w:proofErr w:type="spellEnd"/>
+      <w:r>
+        <w:t xml:space="preserve"> has shown you the true power of the SAT its demands that you study all year for this life-defining test.</w:t>
+      </w:r>
+      <w:r>
+        <w:t xml:space="preserve"> Let </w:t>
+      </w:r>
+      <w:proofErr w:type="gramStart"/>
+      <w:r>
+        <w:t>me</w:t>
+      </w:r>
+      <w:proofErr w:type="gramEnd"/>
+      <w:r>
+        <w:t xml:space="preserve"> show you how to do so.</w:t>
+      </w:r>
+    </w:p>
+    <w:p>
       <w:pPr>
         <w:pStyle w:val="Heading1"/>
-        <w:spacing w:before="0"/>
       </w:pPr>
       <w:r>
-        <w:t>Why</w:t>
+        <w:t>Make your place</w:t>
+      </w:r>
+      <w:r>
+        <w:t xml:space="preserve"> and time</w:t>
+      </w:r>
+      <w:r>
+        <w:t xml:space="preserve"> to study</w:t>
+      </w:r>
+    </w:p>
+    <w:p>
+      <w:r>
+        <w:rPr>
+          <w:rStyle w:val="Strong"/>
+        </w:rPr>
+        <w:t xml:space="preserve">Keep everything important </w:t>
+      </w:r>
+      <w:r>
+        <w:rPr>
+          <w:rStyle w:val="Strong"/>
+        </w:rPr>
+        <w:t>in reach</w:t>
+      </w:r>
+      <w:r>
+        <w:rPr>
+          <w:rStyle w:val="Strong"/>
+        </w:rPr>
+        <w:t>.</w:t>
+      </w:r>
+      <w:r>
+        <w:rPr>
+          <w:rStyle w:val="Strong"/>
+        </w:rPr>
+        <w:t xml:space="preserve"> </w:t>
+      </w:r>
+      <w:proofErr w:type="gramStart"/>
+      <w:r>
+        <w:t>Especially food.</w:t>
+      </w:r>
+      <w:proofErr w:type="gramEnd"/>
+      <w:r>
+        <w:rPr>
+          <w:rStyle w:val="Strong"/>
+        </w:rPr>
+        <w:t xml:space="preserve"> </w:t>
+      </w:r>
+      <w:r>
+        <w:rPr>
+          <w:rStyle w:val="Strong"/>
+          <w:b w:val="0"/>
+        </w:rPr>
+        <w:t xml:space="preserve">This includes scrap paper, pencils, and calculator. Keep yourself in the study </w:t>
+      </w:r>
+      <w:r>
+        <w:rPr>
+          <w:rStyle w:val="Emphasis"/>
+        </w:rPr>
+        <w:t>zone</w:t>
+      </w:r>
+      <w:r>
+        <w:rPr>
+          <w:rStyle w:val="Emphasis"/>
+        </w:rPr>
+        <w:t xml:space="preserve"> </w:t>
+      </w:r>
+      <w:r>
+        <w:t>by</w:t>
+      </w:r>
+      <w:r>
+        <w:t xml:space="preserve"> staying focused in your place, not needing to leave.</w:t>
+      </w:r>
+    </w:p>
+    <w:p>
+      <w:r>
+        <w:rPr>
+          <w:rStyle w:val="Strong"/>
+        </w:rPr>
+        <w:t>Keep everything distracting far away</w:t>
+      </w:r>
+      <w:r>
+        <w:t xml:space="preserve">. </w:t>
+      </w:r>
+      <w:r>
+        <w:t>Isolate yourself from your phone, friends, and family.</w:t>
+      </w:r>
+    </w:p>
+    <w:p>
+      <w:pPr>
+        <w:rPr>
+          <w:rStyle w:val="Strong"/>
+          <w:b w:val="0"/>
+          <w:bCs w:val="0"/>
+        </w:rPr>
+      </w:pPr>
+      <w:r>
+        <w:rPr>
+          <w:rStyle w:val="Strong"/>
+        </w:rPr>
+        <w:t>Listen to consistent noise.</w:t>
+      </w:r>
+      <w:r>
+        <w:t xml:space="preserve"> </w:t>
+      </w:r>
+      <w:r>
+        <w:t>First, isolate yourself from outside sounds with static white noise</w:t>
+      </w:r>
+      <w:r>
+        <w:t xml:space="preserve"> (with a website like </w:t>
+      </w:r>
+      <w:proofErr w:type="spellStart"/>
+      <w:r>
+        <w:rPr>
+          <w:rStyle w:val="Emphasis"/>
+        </w:rPr>
+        <w:t>myNoise</w:t>
+      </w:r>
+      <w:proofErr w:type="spellEnd"/>
+      <w:r>
+        <w:t>) wearing headphones</w:t>
+      </w:r>
+      <w:r>
+        <w:t xml:space="preserve">. </w:t>
+      </w:r>
+      <w:r>
+        <w:t>At the same time</w:t>
+      </w:r>
+      <w:r>
+        <w:t xml:space="preserve">, play instrumental music with a consistent beat (you can find a station on </w:t>
+      </w:r>
+      <w:r>
+        <w:rPr>
+          <w:i/>
+        </w:rPr>
+        <w:t>Pandora</w:t>
+      </w:r>
+      <w:r>
+        <w:t xml:space="preserve"> or </w:t>
+      </w:r>
+      <w:r>
+        <w:rPr>
+          <w:i/>
+        </w:rPr>
+        <w:t>Google Play Music</w:t>
+      </w:r>
+      <w:r>
+        <w:t>)</w:t>
+      </w:r>
+      <w:r>
+        <w:t xml:space="preserve"> to keep track of time.</w:t>
       </w:r>
     </w:p>
     <w:p>
@@ -57,6 +236,12 @@
       <w:bookmarkEnd w:id="0"/>
     </w:p>
     <w:sectPr>
+      <w:headerReference w:type="even" r:id="rId7"/>
+      <w:headerReference w:type="default" r:id="rId8"/>
+      <w:footerReference w:type="even" r:id="rId9"/>
+      <w:footerReference w:type="default" r:id="rId10"/>
+      <w:headerReference w:type="first" r:id="rId11"/>
+      <w:footerReference w:type="first" r:id="rId12"/>
       <w:pgSz w:w="12240" w:h="15840"/>
       <w:pgMar w:top="1440" w:right="1440" w:bottom="1440" w:left="1440" w:header="720" w:footer="720" w:gutter="0"/>
       <w:cols w:space="720"/>
@@ -64,6 +249,163 @@
     </w:sectPr>
   </w:body>
 </w:document>
+</file>
+
+<file path=word/endnotes.xml><?xml version="1.0" encoding="utf-8"?>
+<w:endnotes xmlns:wpc="http://schemas.microsoft.com/office/word/2010/wordprocessingCanvas" xmlns:mc="http://schemas.openxmlformats.org/markup-compatibility/2006" xmlns:o="urn:schemas-microsoft-com:office:office" xmlns:r="http://schemas.openxmlformats.org/officeDocument/2006/relationships" xmlns:m="http://schemas.openxmlformats.org/officeDocument/2006/math" xmlns:v="urn:schemas-microsoft-com:vml" xmlns:wp14="http://schemas.microsoft.com/office/word/2010/wordprocessingDrawing" xmlns:wp="http://schemas.openxmlformats.org/drawingml/2006/wordprocessingDrawing" xmlns:w10="urn:schemas-microsoft-com:office:word" xmlns:w="http://schemas.openxmlformats.org/wordprocessingml/2006/main" xmlns:w14="http://schemas.microsoft.com/office/word/2010/wordml" xmlns:w15="http://schemas.microsoft.com/office/word/2012/wordml" xmlns:wpg="http://schemas.microsoft.com/office/word/2010/wordprocessingGroup" xmlns:wpi="http://schemas.microsoft.com/office/word/2010/wordprocessingInk" xmlns:wne="http://schemas.microsoft.com/office/word/2006/wordml" xmlns:wps="http://schemas.microsoft.com/office/word/2010/wordprocessingShape" mc:Ignorable="w14 w15 wp14">
+  <w:endnote w:type="separator" w:id="-1">
+    <w:p>
+      <w:pPr>
+        <w:spacing w:after="0" w:line="240" w:lineRule="auto"/>
+      </w:pPr>
+      <w:r>
+        <w:separator/>
+      </w:r>
+    </w:p>
+  </w:endnote>
+  <w:endnote w:type="continuationSeparator" w:id="0">
+    <w:p>
+      <w:pPr>
+        <w:spacing w:after="0" w:line="240" w:lineRule="auto"/>
+      </w:pPr>
+      <w:r>
+        <w:continuationSeparator/>
+      </w:r>
+    </w:p>
+  </w:endnote>
+</w:endnotes>
+</file>
+
+<file path=word/footer1.xml><?xml version="1.0" encoding="utf-8"?>
+<w:ftr xmlns:wpc="http://schemas.microsoft.com/office/word/2010/wordprocessingCanvas" xmlns:mc="http://schemas.openxmlformats.org/markup-compatibility/2006" xmlns:o="urn:schemas-microsoft-com:office:office" xmlns:r="http://schemas.openxmlformats.org/officeDocument/2006/relationships" xmlns:m="http://schemas.openxmlformats.org/officeDocument/2006/math" xmlns:v="urn:schemas-microsoft-com:vml" xmlns:wp14="http://schemas.microsoft.com/office/word/2010/wordprocessingDrawing" xmlns:wp="http://schemas.openxmlformats.org/drawingml/2006/wordprocessingDrawing" xmlns:w10="urn:schemas-microsoft-com:office:word" xmlns:w="http://schemas.openxmlformats.org/wordprocessingml/2006/main" xmlns:w14="http://schemas.microsoft.com/office/word/2010/wordml" xmlns:w15="http://schemas.microsoft.com/office/word/2012/wordml" xmlns:wpg="http://schemas.microsoft.com/office/word/2010/wordprocessingGroup" xmlns:wpi="http://schemas.microsoft.com/office/word/2010/wordprocessingInk" xmlns:wne="http://schemas.microsoft.com/office/word/2006/wordml" xmlns:wps="http://schemas.microsoft.com/office/word/2010/wordprocessingShape" mc:Ignorable="w14 w15 wp14">
+  <w:p>
+    <w:pPr>
+      <w:pStyle w:val="Footer"/>
+    </w:pPr>
+  </w:p>
+</w:ftr>
+</file>
+
+<file path=word/footer2.xml><?xml version="1.0" encoding="utf-8"?>
+<w:ftr xmlns:wpc="http://schemas.microsoft.com/office/word/2010/wordprocessingCanvas" xmlns:mc="http://schemas.openxmlformats.org/markup-compatibility/2006" xmlns:o="urn:schemas-microsoft-com:office:office" xmlns:r="http://schemas.openxmlformats.org/officeDocument/2006/relationships" xmlns:m="http://schemas.openxmlformats.org/officeDocument/2006/math" xmlns:v="urn:schemas-microsoft-com:vml" xmlns:wp14="http://schemas.microsoft.com/office/word/2010/wordprocessingDrawing" xmlns:wp="http://schemas.openxmlformats.org/drawingml/2006/wordprocessingDrawing" xmlns:w10="urn:schemas-microsoft-com:office:word" xmlns:w="http://schemas.openxmlformats.org/wordprocessingml/2006/main" xmlns:w14="http://schemas.microsoft.com/office/word/2010/wordml" xmlns:w15="http://schemas.microsoft.com/office/word/2012/wordml" xmlns:wpg="http://schemas.microsoft.com/office/word/2010/wordprocessingGroup" xmlns:wpi="http://schemas.microsoft.com/office/word/2010/wordprocessingInk" xmlns:wne="http://schemas.microsoft.com/office/word/2006/wordml" xmlns:wps="http://schemas.microsoft.com/office/word/2010/wordprocessingShape" mc:Ignorable="w14 w15 wp14">
+  <w:p>
+    <w:pPr>
+      <w:pStyle w:val="Footer"/>
+    </w:pPr>
+  </w:p>
+</w:ftr>
+</file>
+
+<file path=word/footer3.xml><?xml version="1.0" encoding="utf-8"?>
+<w:ftr xmlns:wpc="http://schemas.microsoft.com/office/word/2010/wordprocessingCanvas" xmlns:mc="http://schemas.openxmlformats.org/markup-compatibility/2006" xmlns:o="urn:schemas-microsoft-com:office:office" xmlns:r="http://schemas.openxmlformats.org/officeDocument/2006/relationships" xmlns:m="http://schemas.openxmlformats.org/officeDocument/2006/math" xmlns:v="urn:schemas-microsoft-com:vml" xmlns:wp14="http://schemas.microsoft.com/office/word/2010/wordprocessingDrawing" xmlns:wp="http://schemas.openxmlformats.org/drawingml/2006/wordprocessingDrawing" xmlns:w10="urn:schemas-microsoft-com:office:word" xmlns:w="http://schemas.openxmlformats.org/wordprocessingml/2006/main" xmlns:w14="http://schemas.microsoft.com/office/word/2010/wordml" xmlns:w15="http://schemas.microsoft.com/office/word/2012/wordml" xmlns:wpg="http://schemas.microsoft.com/office/word/2010/wordprocessingGroup" xmlns:wpi="http://schemas.microsoft.com/office/word/2010/wordprocessingInk" xmlns:wne="http://schemas.microsoft.com/office/word/2006/wordml" xmlns:wps="http://schemas.microsoft.com/office/word/2010/wordprocessingShape" mc:Ignorable="w14 w15 wp14">
+  <w:p>
+    <w:pPr>
+      <w:pStyle w:val="Footer"/>
+    </w:pPr>
+  </w:p>
+</w:ftr>
+</file>
+
+<file path=word/footnotes.xml><?xml version="1.0" encoding="utf-8"?>
+<w:footnotes xmlns:wpc="http://schemas.microsoft.com/office/word/2010/wordprocessingCanvas" xmlns:mc="http://schemas.openxmlformats.org/markup-compatibility/2006" xmlns:o="urn:schemas-microsoft-com:office:office" xmlns:r="http://schemas.openxmlformats.org/officeDocument/2006/relationships" xmlns:m="http://schemas.openxmlformats.org/officeDocument/2006/math" xmlns:v="urn:schemas-microsoft-com:vml" xmlns:wp14="http://schemas.microsoft.com/office/word/2010/wordprocessingDrawing" xmlns:wp="http://schemas.openxmlformats.org/drawingml/2006/wordprocessingDrawing" xmlns:w10="urn:schemas-microsoft-com:office:word" xmlns:w="http://schemas.openxmlformats.org/wordprocessingml/2006/main" xmlns:w14="http://schemas.microsoft.com/office/word/2010/wordml" xmlns:w15="http://schemas.microsoft.com/office/word/2012/wordml" xmlns:wpg="http://schemas.microsoft.com/office/word/2010/wordprocessingGroup" xmlns:wpi="http://schemas.microsoft.com/office/word/2010/wordprocessingInk" xmlns:wne="http://schemas.microsoft.com/office/word/2006/wordml" xmlns:wps="http://schemas.microsoft.com/office/word/2010/wordprocessingShape" mc:Ignorable="w14 w15 wp14">
+  <w:footnote w:type="separator" w:id="-1">
+    <w:p>
+      <w:pPr>
+        <w:spacing w:after="0" w:line="240" w:lineRule="auto"/>
+      </w:pPr>
+      <w:r>
+        <w:separator/>
+      </w:r>
+    </w:p>
+  </w:footnote>
+  <w:footnote w:type="continuationSeparator" w:id="0">
+    <w:p>
+      <w:pPr>
+        <w:spacing w:after="0" w:line="240" w:lineRule="auto"/>
+      </w:pPr>
+      <w:r>
+        <w:continuationSeparator/>
+      </w:r>
+    </w:p>
+  </w:footnote>
+</w:footnotes>
+</file>
+
+<file path=word/header1.xml><?xml version="1.0" encoding="utf-8"?>
+<w:hdr xmlns:wpc="http://schemas.microsoft.com/office/word/2010/wordprocessingCanvas" xmlns:mc="http://schemas.openxmlformats.org/markup-compatibility/2006" xmlns:o="urn:schemas-microsoft-com:office:office" xmlns:r="http://schemas.openxmlformats.org/officeDocument/2006/relationships" xmlns:m="http://schemas.openxmlformats.org/officeDocument/2006/math" xmlns:v="urn:schemas-microsoft-com:vml" xmlns:wp14="http://schemas.microsoft.com/office/word/2010/wordprocessingDrawing" xmlns:wp="http://schemas.openxmlformats.org/drawingml/2006/wordprocessingDrawing" xmlns:w10="urn:schemas-microsoft-com:office:word" xmlns:w="http://schemas.openxmlformats.org/wordprocessingml/2006/main" xmlns:w14="http://schemas.microsoft.com/office/word/2010/wordml" xmlns:w15="http://schemas.microsoft.com/office/word/2012/wordml" xmlns:wpg="http://schemas.microsoft.com/office/word/2010/wordprocessingGroup" xmlns:wpi="http://schemas.microsoft.com/office/word/2010/wordprocessingInk" xmlns:wne="http://schemas.microsoft.com/office/word/2006/wordml" xmlns:wps="http://schemas.microsoft.com/office/word/2010/wordprocessingShape" mc:Ignorable="w14 w15 wp14">
+  <w:p>
+    <w:pPr>
+      <w:pStyle w:val="Header"/>
+    </w:pPr>
+  </w:p>
+</w:hdr>
+</file>
+
+<file path=word/header2.xml><?xml version="1.0" encoding="utf-8"?>
+<w:hdr xmlns:wpc="http://schemas.microsoft.com/office/word/2010/wordprocessingCanvas" xmlns:mc="http://schemas.openxmlformats.org/markup-compatibility/2006" xmlns:o="urn:schemas-microsoft-com:office:office" xmlns:r="http://schemas.openxmlformats.org/officeDocument/2006/relationships" xmlns:m="http://schemas.openxmlformats.org/officeDocument/2006/math" xmlns:v="urn:schemas-microsoft-com:vml" xmlns:wp14="http://schemas.microsoft.com/office/word/2010/wordprocessingDrawing" xmlns:wp="http://schemas.openxmlformats.org/drawingml/2006/wordprocessingDrawing" xmlns:w10="urn:schemas-microsoft-com:office:word" xmlns:w="http://schemas.openxmlformats.org/wordprocessingml/2006/main" xmlns:w14="http://schemas.microsoft.com/office/word/2010/wordml" xmlns:w15="http://schemas.microsoft.com/office/word/2012/wordml" xmlns:wpg="http://schemas.microsoft.com/office/word/2010/wordprocessingGroup" xmlns:wpi="http://schemas.microsoft.com/office/word/2010/wordprocessingInk" xmlns:wne="http://schemas.microsoft.com/office/word/2006/wordml" xmlns:wps="http://schemas.microsoft.com/office/word/2010/wordprocessingShape" mc:Ignorable="w14 w15 wp14">
+  <w:sdt>
+    <w:sdtPr>
+      <w:id w:val="-520703341"/>
+      <w:docPartObj>
+        <w:docPartGallery w:val="Watermarks"/>
+        <w:docPartUnique/>
+      </w:docPartObj>
+    </w:sdtPr>
+    <w:sdtContent>
+      <w:p>
+        <w:pPr>
+          <w:pStyle w:val="Header"/>
+        </w:pPr>
+        <w:r>
+          <w:rPr>
+            <w:noProof/>
+          </w:rPr>
+          <w:pict>
+            <v:shapetype id="_x0000_t136" coordsize="21600,21600" o:spt="136" adj="10800" path="m@7,l@8,m@5,21600l@6,21600e">
+              <v:formulas>
+                <v:f eqn="sum #0 0 10800"/>
+                <v:f eqn="prod #0 2 1"/>
+                <v:f eqn="sum 21600 0 @1"/>
+                <v:f eqn="sum 0 0 @2"/>
+                <v:f eqn="sum 21600 0 @3"/>
+                <v:f eqn="if @0 @3 0"/>
+                <v:f eqn="if @0 21600 @1"/>
+                <v:f eqn="if @0 0 @2"/>
+                <v:f eqn="if @0 @4 21600"/>
+                <v:f eqn="mid @5 @6"/>
+                <v:f eqn="mid @8 @5"/>
+                <v:f eqn="mid @7 @8"/>
+                <v:f eqn="mid @6 @7"/>
+                <v:f eqn="sum @6 0 @5"/>
+              </v:formulas>
+              <v:path textpathok="t" o:connecttype="custom" o:connectlocs="@9,0;@10,10800;@11,21600;@12,10800" o:connectangles="270,180,90,0"/>
+              <v:textpath on="t" fitshape="t"/>
+              <v:handles>
+                <v:h position="#0,bottomRight" xrange="6629,14971"/>
+              </v:handles>
+              <o:lock v:ext="edit" text="t" shapetype="t"/>
+            </v:shapetype>
+            <v:shape id="PowerPlusWaterMarkObject357831064" o:spid="_x0000_s2049" type="#_x0000_t136" style="position:absolute;left:0;text-align:left;margin-left:0;margin-top:0;width:412.4pt;height:247.45pt;rotation:315;z-index:-251657216;mso-position-horizontal:center;mso-position-horizontal-relative:margin;mso-position-vertical:center;mso-position-vertical-relative:margin" o:allowincell="f" fillcolor="silver" stroked="f">
+              <v:fill opacity=".5"/>
+              <v:textpath style="font-family:&quot;Calibri&quot;;font-size:1pt" string="DRAFT"/>
+              <w10:wrap anchorx="margin" anchory="margin"/>
+            </v:shape>
+          </w:pict>
+        </w:r>
+      </w:p>
+    </w:sdtContent>
+  </w:sdt>
+</w:hdr>
+</file>
+
+<file path=word/header3.xml><?xml version="1.0" encoding="utf-8"?>
+<w:hdr xmlns:wpc="http://schemas.microsoft.com/office/word/2010/wordprocessingCanvas" xmlns:mc="http://schemas.openxmlformats.org/markup-compatibility/2006" xmlns:o="urn:schemas-microsoft-com:office:office" xmlns:r="http://schemas.openxmlformats.org/officeDocument/2006/relationships" xmlns:m="http://schemas.openxmlformats.org/officeDocument/2006/math" xmlns:v="urn:schemas-microsoft-com:vml" xmlns:wp14="http://schemas.microsoft.com/office/word/2010/wordprocessingDrawing" xmlns:wp="http://schemas.openxmlformats.org/drawingml/2006/wordprocessingDrawing" xmlns:w10="urn:schemas-microsoft-com:office:word" xmlns:w="http://schemas.openxmlformats.org/wordprocessingml/2006/main" xmlns:w14="http://schemas.microsoft.com/office/word/2010/wordml" xmlns:w15="http://schemas.microsoft.com/office/word/2012/wordml" xmlns:wpg="http://schemas.microsoft.com/office/word/2010/wordprocessingGroup" xmlns:wpi="http://schemas.microsoft.com/office/word/2010/wordprocessingInk" xmlns:wne="http://schemas.microsoft.com/office/word/2006/wordml" xmlns:wps="http://schemas.microsoft.com/office/word/2010/wordprocessingShape" mc:Ignorable="w14 w15 wp14">
+  <w:p>
+    <w:pPr>
+      <w:pStyle w:val="Header"/>
+    </w:pPr>
+  </w:p>
+</w:hdr>
 </file>
 
 <file path=word/styles.xml><?xml version="1.0" encoding="utf-8"?>
@@ -476,16 +818,16 @@
     <w:link w:val="Heading1Char"/>
     <w:uiPriority w:val="9"/>
     <w:qFormat/>
-    <w:rsid w:val="004C342A"/>
+    <w:rsid w:val="00A11663"/>
     <w:pPr>
       <w:keepNext/>
       <w:keepLines/>
-      <w:spacing w:before="400" w:after="40" w:line="240" w:lineRule="auto"/>
+      <w:spacing w:before="160" w:after="40" w:line="240" w:lineRule="auto"/>
       <w:outlineLvl w:val="0"/>
     </w:pPr>
     <w:rPr>
       <w:rFonts w:asciiTheme="majorHAnsi" w:eastAsiaTheme="majorEastAsia" w:hAnsiTheme="majorHAnsi" w:cstheme="majorBidi"/>
-      <w:color w:val="821908" w:themeColor="accent1" w:themeShade="80"/>
+      <w:color w:val="3E8B04" w:themeColor="accent3" w:themeShade="80"/>
       <w:sz w:val="36"/>
       <w:szCs w:val="36"/>
     </w:rPr>
@@ -498,7 +840,7 @@
     <w:uiPriority w:val="9"/>
     <w:unhideWhenUsed/>
     <w:qFormat/>
-    <w:rsid w:val="004C342A"/>
+    <w:rsid w:val="00524F7D"/>
     <w:pPr>
       <w:keepNext/>
       <w:keepLines/>
@@ -507,7 +849,7 @@
     </w:pPr>
     <w:rPr>
       <w:rFonts w:asciiTheme="majorHAnsi" w:eastAsiaTheme="majorEastAsia" w:hAnsiTheme="majorHAnsi" w:cstheme="majorBidi"/>
-      <w:color w:val="C2260C" w:themeColor="accent1" w:themeShade="BF"/>
+      <w:color w:val="5DD007" w:themeColor="accent3" w:themeShade="BF"/>
       <w:sz w:val="32"/>
       <w:szCs w:val="32"/>
     </w:rPr>
@@ -676,7 +1018,6 @@
   <w:style w:type="character" w:default="1" w:styleId="DefaultParagraphFont">
     <w:name w:val="Default Paragraph Font"/>
     <w:uiPriority w:val="1"/>
-    <w:semiHidden/>
     <w:unhideWhenUsed/>
   </w:style>
   <w:style w:type="table" w:default="1" w:styleId="TableNormal">
@@ -705,12 +1046,14 @@
     <w:basedOn w:val="DefaultParagraphFont"/>
     <w:link w:val="Heading1"/>
     <w:uiPriority w:val="9"/>
-    <w:rsid w:val="004C342A"/>
+    <w:rsid w:val="00A11663"/>
     <w:rPr>
       <w:rFonts w:asciiTheme="majorHAnsi" w:eastAsiaTheme="majorEastAsia" w:hAnsiTheme="majorHAnsi" w:cstheme="majorBidi"/>
-      <w:color w:val="821908" w:themeColor="accent1" w:themeShade="80"/>
+      <w:color w:val="3E8B04" w:themeColor="accent3" w:themeShade="80"/>
+      <w:kern w:val="16"/>
       <w:sz w:val="36"/>
       <w:szCs w:val="36"/>
+      <w14:ligatures w14:val="all"/>
     </w:rPr>
   </w:style>
   <w:style w:type="character" w:customStyle="1" w:styleId="Heading2Char">
@@ -718,12 +1061,14 @@
     <w:basedOn w:val="DefaultParagraphFont"/>
     <w:link w:val="Heading2"/>
     <w:uiPriority w:val="9"/>
-    <w:rsid w:val="004C342A"/>
+    <w:rsid w:val="00524F7D"/>
     <w:rPr>
       <w:rFonts w:asciiTheme="majorHAnsi" w:eastAsiaTheme="majorEastAsia" w:hAnsiTheme="majorHAnsi" w:cstheme="majorBidi"/>
-      <w:color w:val="C2260C" w:themeColor="accent1" w:themeShade="BF"/>
+      <w:color w:val="5DD007" w:themeColor="accent3" w:themeShade="BF"/>
+      <w:kern w:val="16"/>
       <w:sz w:val="32"/>
       <w:szCs w:val="32"/>
+      <w14:ligatures w14:val="all"/>
     </w:rPr>
   </w:style>
   <w:style w:type="character" w:customStyle="1" w:styleId="Heading3Char">
@@ -746,7 +1091,7 @@
     <w:link w:val="TitleChar"/>
     <w:uiPriority w:val="10"/>
     <w:qFormat/>
-    <w:rsid w:val="00F1733A"/>
+    <w:rsid w:val="00C57DC1"/>
     <w:pPr>
       <w:spacing w:after="120" w:line="240" w:lineRule="auto"/>
       <w:contextualSpacing/>
@@ -754,7 +1099,7 @@
     </w:pPr>
     <w:rPr>
       <w:rFonts w:asciiTheme="majorHAnsi" w:eastAsiaTheme="majorEastAsia" w:hAnsiTheme="majorHAnsi" w:cstheme="majorBidi"/>
-      <w:color w:val="FF8020" w:themeColor="accent5"/>
+      <w:color w:val="3E8B04" w:themeColor="accent3" w:themeShade="80"/>
       <w:sz w:val="56"/>
       <w:szCs w:val="72"/>
     </w:rPr>
@@ -764,10 +1109,10 @@
     <w:basedOn w:val="DefaultParagraphFont"/>
     <w:link w:val="Title"/>
     <w:uiPriority w:val="10"/>
-    <w:rsid w:val="00F1733A"/>
+    <w:rsid w:val="00C57DC1"/>
     <w:rPr>
       <w:rFonts w:asciiTheme="majorHAnsi" w:eastAsiaTheme="majorEastAsia" w:hAnsiTheme="majorHAnsi" w:cstheme="majorBidi"/>
-      <w:color w:val="FF8020" w:themeColor="accent5"/>
+      <w:color w:val="3E8B04" w:themeColor="accent3" w:themeShade="80"/>
       <w:kern w:val="16"/>
       <w:sz w:val="56"/>
       <w:szCs w:val="72"/>
@@ -781,7 +1126,7 @@
     <w:link w:val="SubtitleChar"/>
     <w:uiPriority w:val="11"/>
     <w:qFormat/>
-    <w:rsid w:val="00FE0F41"/>
+    <w:rsid w:val="00C57DC1"/>
     <w:pPr>
       <w:numPr>
         <w:ilvl w:val="1"/>
@@ -792,7 +1137,7 @@
     </w:pPr>
     <w:rPr>
       <w:rFonts w:asciiTheme="majorHAnsi" w:eastAsiaTheme="majorEastAsia" w:hAnsiTheme="majorHAnsi" w:cstheme="majorBidi"/>
-      <w:color w:val="FF8020" w:themeColor="accent5"/>
+      <w:color w:val="5DD007" w:themeColor="accent3" w:themeShade="BF"/>
       <w:sz w:val="36"/>
       <w:szCs w:val="28"/>
     </w:rPr>
@@ -802,10 +1147,10 @@
     <w:basedOn w:val="DefaultParagraphFont"/>
     <w:link w:val="Subtitle"/>
     <w:uiPriority w:val="11"/>
-    <w:rsid w:val="00FE0F41"/>
+    <w:rsid w:val="00C57DC1"/>
     <w:rPr>
       <w:rFonts w:asciiTheme="majorHAnsi" w:eastAsiaTheme="majorEastAsia" w:hAnsiTheme="majorHAnsi" w:cstheme="majorBidi"/>
-      <w:color w:val="FF8020" w:themeColor="accent5"/>
+      <w:color w:val="5DD007" w:themeColor="accent3" w:themeShade="BF"/>
       <w:kern w:val="16"/>
       <w:sz w:val="36"/>
       <w:szCs w:val="28"/>
@@ -1109,6 +1454,401 @@
     <w:rsid w:val="00975778"/>
     <w:rPr>
       <w:color w:val="808080"/>
+    </w:rPr>
+  </w:style>
+  <w:style w:type="table" w:styleId="TableGrid">
+    <w:name w:val="Table Grid"/>
+    <w:basedOn w:val="TableNormal"/>
+    <w:uiPriority w:val="39"/>
+    <w:rsid w:val="000D2213"/>
+    <w:pPr>
+      <w:spacing w:after="0" w:line="240" w:lineRule="auto"/>
+    </w:pPr>
+    <w:tblPr>
+      <w:tblBorders>
+        <w:top w:val="single" w:sz="4" w:space="0" w:color="auto"/>
+        <w:left w:val="single" w:sz="4" w:space="0" w:color="auto"/>
+        <w:bottom w:val="single" w:sz="4" w:space="0" w:color="auto"/>
+        <w:right w:val="single" w:sz="4" w:space="0" w:color="auto"/>
+        <w:insideH w:val="single" w:sz="4" w:space="0" w:color="auto"/>
+        <w:insideV w:val="single" w:sz="4" w:space="0" w:color="auto"/>
+      </w:tblBorders>
+    </w:tblPr>
+  </w:style>
+  <w:style w:type="table" w:styleId="GridTable4-Accent3">
+    <w:name w:val="Grid Table 4 Accent 3"/>
+    <w:basedOn w:val="TableNormal"/>
+    <w:uiPriority w:val="49"/>
+    <w:rsid w:val="000D2213"/>
+    <w:pPr>
+      <w:spacing w:after="0" w:line="240" w:lineRule="auto"/>
+    </w:pPr>
+    <w:tblPr>
+      <w:tblStyleRowBandSize w:val="1"/>
+      <w:tblStyleColBandSize w:val="1"/>
+      <w:tblBorders>
+        <w:top w:val="single" w:sz="4" w:space="0" w:color="B3FA7D" w:themeColor="accent3" w:themeTint="99"/>
+        <w:left w:val="single" w:sz="4" w:space="0" w:color="B3FA7D" w:themeColor="accent3" w:themeTint="99"/>
+        <w:bottom w:val="single" w:sz="4" w:space="0" w:color="B3FA7D" w:themeColor="accent3" w:themeTint="99"/>
+        <w:right w:val="single" w:sz="4" w:space="0" w:color="B3FA7D" w:themeColor="accent3" w:themeTint="99"/>
+        <w:insideH w:val="single" w:sz="4" w:space="0" w:color="B3FA7D" w:themeColor="accent3" w:themeTint="99"/>
+        <w:insideV w:val="single" w:sz="4" w:space="0" w:color="B3FA7D" w:themeColor="accent3" w:themeTint="99"/>
+      </w:tblBorders>
+    </w:tblPr>
+    <w:tblStylePr w:type="firstRow">
+      <w:rPr>
+        <w:b/>
+        <w:bCs/>
+        <w:color w:val="FFFFFF" w:themeColor="background1"/>
+      </w:rPr>
+      <w:tblPr/>
+      <w:tcPr>
+        <w:tcBorders>
+          <w:top w:val="single" w:sz="4" w:space="0" w:color="81F828" w:themeColor="accent3"/>
+          <w:left w:val="single" w:sz="4" w:space="0" w:color="81F828" w:themeColor="accent3"/>
+          <w:bottom w:val="single" w:sz="4" w:space="0" w:color="81F828" w:themeColor="accent3"/>
+          <w:right w:val="single" w:sz="4" w:space="0" w:color="81F828" w:themeColor="accent3"/>
+          <w:insideH w:val="nil"/>
+          <w:insideV w:val="nil"/>
+        </w:tcBorders>
+        <w:shd w:val="clear" w:color="auto" w:fill="81F828" w:themeFill="accent3"/>
+      </w:tcPr>
+    </w:tblStylePr>
+    <w:tblStylePr w:type="lastRow">
+      <w:rPr>
+        <w:b/>
+        <w:bCs/>
+      </w:rPr>
+      <w:tblPr/>
+      <w:tcPr>
+        <w:tcBorders>
+          <w:top w:val="double" w:sz="4" w:space="0" w:color="81F828" w:themeColor="accent3"/>
+        </w:tcBorders>
+      </w:tcPr>
+    </w:tblStylePr>
+    <w:tblStylePr w:type="firstCol">
+      <w:rPr>
+        <w:b/>
+        <w:bCs/>
+      </w:rPr>
+    </w:tblStylePr>
+    <w:tblStylePr w:type="lastCol">
+      <w:rPr>
+        <w:b/>
+        <w:bCs/>
+      </w:rPr>
+    </w:tblStylePr>
+    <w:tblStylePr w:type="band1Vert">
+      <w:tblPr/>
+      <w:tcPr>
+        <w:shd w:val="clear" w:color="auto" w:fill="E5FDD3" w:themeFill="accent3" w:themeFillTint="33"/>
+      </w:tcPr>
+    </w:tblStylePr>
+    <w:tblStylePr w:type="band1Horz">
+      <w:tblPr/>
+      <w:tcPr>
+        <w:shd w:val="clear" w:color="auto" w:fill="E5FDD3" w:themeFill="accent3" w:themeFillTint="33"/>
+      </w:tcPr>
+    </w:tblStylePr>
+  </w:style>
+  <w:style w:type="table" w:styleId="ListTable6Colorful-Accent3">
+    <w:name w:val="List Table 6 Colorful Accent 3"/>
+    <w:basedOn w:val="TableNormal"/>
+    <w:uiPriority w:val="51"/>
+    <w:rsid w:val="000D2213"/>
+    <w:pPr>
+      <w:spacing w:after="0" w:line="240" w:lineRule="auto"/>
+    </w:pPr>
+    <w:rPr>
+      <w:color w:val="5DD007" w:themeColor="accent3" w:themeShade="BF"/>
+    </w:rPr>
+    <w:tblPr>
+      <w:tblStyleRowBandSize w:val="1"/>
+      <w:tblStyleColBandSize w:val="1"/>
+      <w:tblBorders>
+        <w:top w:val="single" w:sz="4" w:space="0" w:color="81F828" w:themeColor="accent3"/>
+        <w:bottom w:val="single" w:sz="4" w:space="0" w:color="81F828" w:themeColor="accent3"/>
+      </w:tblBorders>
+    </w:tblPr>
+    <w:tblStylePr w:type="firstRow">
+      <w:rPr>
+        <w:b/>
+        <w:bCs/>
+      </w:rPr>
+      <w:tblPr/>
+      <w:tcPr>
+        <w:tcBorders>
+          <w:bottom w:val="single" w:sz="4" w:space="0" w:color="81F828" w:themeColor="accent3"/>
+        </w:tcBorders>
+      </w:tcPr>
+    </w:tblStylePr>
+    <w:tblStylePr w:type="lastRow">
+      <w:rPr>
+        <w:b/>
+        <w:bCs/>
+      </w:rPr>
+      <w:tblPr/>
+      <w:tcPr>
+        <w:tcBorders>
+          <w:top w:val="double" w:sz="4" w:space="0" w:color="81F828" w:themeColor="accent3"/>
+        </w:tcBorders>
+      </w:tcPr>
+    </w:tblStylePr>
+    <w:tblStylePr w:type="firstCol">
+      <w:rPr>
+        <w:b/>
+        <w:bCs/>
+      </w:rPr>
+    </w:tblStylePr>
+    <w:tblStylePr w:type="lastCol">
+      <w:rPr>
+        <w:b/>
+        <w:bCs/>
+      </w:rPr>
+    </w:tblStylePr>
+    <w:tblStylePr w:type="band1Vert">
+      <w:tblPr/>
+      <w:tcPr>
+        <w:shd w:val="clear" w:color="auto" w:fill="E5FDD3" w:themeFill="accent3" w:themeFillTint="33"/>
+      </w:tcPr>
+    </w:tblStylePr>
+    <w:tblStylePr w:type="band1Horz">
+      <w:tblPr/>
+      <w:tcPr>
+        <w:shd w:val="clear" w:color="auto" w:fill="E5FDD3" w:themeFill="accent3" w:themeFillTint="33"/>
+      </w:tcPr>
+    </w:tblStylePr>
+  </w:style>
+  <w:style w:type="table" w:styleId="GridTable5Dark-Accent3">
+    <w:name w:val="Grid Table 5 Dark Accent 3"/>
+    <w:basedOn w:val="TableNormal"/>
+    <w:uiPriority w:val="50"/>
+    <w:rsid w:val="000D2213"/>
+    <w:pPr>
+      <w:spacing w:after="0" w:line="240" w:lineRule="auto"/>
+    </w:pPr>
+    <w:tblPr>
+      <w:tblStyleRowBandSize w:val="1"/>
+      <w:tblStyleColBandSize w:val="1"/>
+      <w:tblBorders>
+        <w:top w:val="single" w:sz="4" w:space="0" w:color="FFFFFF" w:themeColor="background1"/>
+        <w:left w:val="single" w:sz="4" w:space="0" w:color="FFFFFF" w:themeColor="background1"/>
+        <w:bottom w:val="single" w:sz="4" w:space="0" w:color="FFFFFF" w:themeColor="background1"/>
+        <w:right w:val="single" w:sz="4" w:space="0" w:color="FFFFFF" w:themeColor="background1"/>
+        <w:insideH w:val="single" w:sz="4" w:space="0" w:color="FFFFFF" w:themeColor="background1"/>
+        <w:insideV w:val="single" w:sz="4" w:space="0" w:color="FFFFFF" w:themeColor="background1"/>
+      </w:tblBorders>
+    </w:tblPr>
+    <w:tcPr>
+      <w:shd w:val="clear" w:color="auto" w:fill="E5FDD3" w:themeFill="accent3" w:themeFillTint="33"/>
+    </w:tcPr>
+    <w:tblStylePr w:type="firstRow">
+      <w:rPr>
+        <w:b/>
+        <w:bCs/>
+        <w:color w:val="FFFFFF" w:themeColor="background1"/>
+      </w:rPr>
+      <w:tblPr/>
+      <w:tcPr>
+        <w:tcBorders>
+          <w:top w:val="single" w:sz="4" w:space="0" w:color="FFFFFF" w:themeColor="background1"/>
+          <w:left w:val="single" w:sz="4" w:space="0" w:color="FFFFFF" w:themeColor="background1"/>
+          <w:right w:val="single" w:sz="4" w:space="0" w:color="FFFFFF" w:themeColor="background1"/>
+          <w:insideH w:val="nil"/>
+          <w:insideV w:val="nil"/>
+        </w:tcBorders>
+        <w:shd w:val="clear" w:color="auto" w:fill="81F828" w:themeFill="accent3"/>
+      </w:tcPr>
+    </w:tblStylePr>
+    <w:tblStylePr w:type="lastRow">
+      <w:rPr>
+        <w:b/>
+        <w:bCs/>
+        <w:color w:val="FFFFFF" w:themeColor="background1"/>
+      </w:rPr>
+      <w:tblPr/>
+      <w:tcPr>
+        <w:tcBorders>
+          <w:left w:val="single" w:sz="4" w:space="0" w:color="FFFFFF" w:themeColor="background1"/>
+          <w:bottom w:val="single" w:sz="4" w:space="0" w:color="FFFFFF" w:themeColor="background1"/>
+          <w:right w:val="single" w:sz="4" w:space="0" w:color="FFFFFF" w:themeColor="background1"/>
+          <w:insideH w:val="nil"/>
+          <w:insideV w:val="nil"/>
+        </w:tcBorders>
+        <w:shd w:val="clear" w:color="auto" w:fill="81F828" w:themeFill="accent3"/>
+      </w:tcPr>
+    </w:tblStylePr>
+    <w:tblStylePr w:type="firstCol">
+      <w:rPr>
+        <w:b/>
+        <w:bCs/>
+        <w:color w:val="FFFFFF" w:themeColor="background1"/>
+      </w:rPr>
+      <w:tblPr/>
+      <w:tcPr>
+        <w:tcBorders>
+          <w:top w:val="single" w:sz="4" w:space="0" w:color="FFFFFF" w:themeColor="background1"/>
+          <w:left w:val="single" w:sz="4" w:space="0" w:color="FFFFFF" w:themeColor="background1"/>
+          <w:bottom w:val="single" w:sz="4" w:space="0" w:color="FFFFFF" w:themeColor="background1"/>
+          <w:insideV w:val="nil"/>
+        </w:tcBorders>
+        <w:shd w:val="clear" w:color="auto" w:fill="81F828" w:themeFill="accent3"/>
+      </w:tcPr>
+    </w:tblStylePr>
+    <w:tblStylePr w:type="lastCol">
+      <w:rPr>
+        <w:b/>
+        <w:bCs/>
+        <w:color w:val="FFFFFF" w:themeColor="background1"/>
+      </w:rPr>
+      <w:tblPr/>
+      <w:tcPr>
+        <w:tcBorders>
+          <w:top w:val="single" w:sz="4" w:space="0" w:color="FFFFFF" w:themeColor="background1"/>
+          <w:bottom w:val="single" w:sz="4" w:space="0" w:color="FFFFFF" w:themeColor="background1"/>
+          <w:right w:val="single" w:sz="4" w:space="0" w:color="FFFFFF" w:themeColor="background1"/>
+          <w:insideV w:val="nil"/>
+        </w:tcBorders>
+        <w:shd w:val="clear" w:color="auto" w:fill="81F828" w:themeFill="accent3"/>
+      </w:tcPr>
+    </w:tblStylePr>
+    <w:tblStylePr w:type="band1Vert">
+      <w:tblPr/>
+      <w:tcPr>
+        <w:shd w:val="clear" w:color="auto" w:fill="CCFCA8" w:themeFill="accent3" w:themeFillTint="66"/>
+      </w:tcPr>
+    </w:tblStylePr>
+    <w:tblStylePr w:type="band1Horz">
+      <w:tblPr/>
+      <w:tcPr>
+        <w:shd w:val="clear" w:color="auto" w:fill="CCFCA8" w:themeFill="accent3" w:themeFillTint="66"/>
+      </w:tcPr>
+    </w:tblStylePr>
+  </w:style>
+  <w:style w:type="table" w:styleId="ListTable4-Accent3">
+    <w:name w:val="List Table 4 Accent 3"/>
+    <w:basedOn w:val="TableNormal"/>
+    <w:uiPriority w:val="49"/>
+    <w:rsid w:val="000D2213"/>
+    <w:pPr>
+      <w:spacing w:after="0" w:line="240" w:lineRule="auto"/>
+    </w:pPr>
+    <w:tblPr>
+      <w:tblStyleRowBandSize w:val="1"/>
+      <w:tblStyleColBandSize w:val="1"/>
+      <w:tblBorders>
+        <w:top w:val="single" w:sz="4" w:space="0" w:color="B3FA7D" w:themeColor="accent3" w:themeTint="99"/>
+        <w:left w:val="single" w:sz="4" w:space="0" w:color="B3FA7D" w:themeColor="accent3" w:themeTint="99"/>
+        <w:bottom w:val="single" w:sz="4" w:space="0" w:color="B3FA7D" w:themeColor="accent3" w:themeTint="99"/>
+        <w:right w:val="single" w:sz="4" w:space="0" w:color="B3FA7D" w:themeColor="accent3" w:themeTint="99"/>
+        <w:insideH w:val="single" w:sz="4" w:space="0" w:color="B3FA7D" w:themeColor="accent3" w:themeTint="99"/>
+      </w:tblBorders>
+    </w:tblPr>
+    <w:tblStylePr w:type="firstRow">
+      <w:rPr>
+        <w:b/>
+        <w:bCs/>
+        <w:color w:val="FFFFFF" w:themeColor="background1"/>
+      </w:rPr>
+      <w:tblPr/>
+      <w:tcPr>
+        <w:tcBorders>
+          <w:top w:val="single" w:sz="4" w:space="0" w:color="81F828" w:themeColor="accent3"/>
+          <w:left w:val="single" w:sz="4" w:space="0" w:color="81F828" w:themeColor="accent3"/>
+          <w:bottom w:val="single" w:sz="4" w:space="0" w:color="81F828" w:themeColor="accent3"/>
+          <w:right w:val="single" w:sz="4" w:space="0" w:color="81F828" w:themeColor="accent3"/>
+          <w:insideH w:val="nil"/>
+        </w:tcBorders>
+        <w:shd w:val="clear" w:color="auto" w:fill="81F828" w:themeFill="accent3"/>
+      </w:tcPr>
+    </w:tblStylePr>
+    <w:tblStylePr w:type="lastRow">
+      <w:rPr>
+        <w:b/>
+        <w:bCs/>
+      </w:rPr>
+      <w:tblPr/>
+      <w:tcPr>
+        <w:tcBorders>
+          <w:top w:val="double" w:sz="4" w:space="0" w:color="B3FA7D" w:themeColor="accent3" w:themeTint="99"/>
+        </w:tcBorders>
+      </w:tcPr>
+    </w:tblStylePr>
+    <w:tblStylePr w:type="firstCol">
+      <w:rPr>
+        <w:b/>
+        <w:bCs/>
+      </w:rPr>
+    </w:tblStylePr>
+    <w:tblStylePr w:type="lastCol">
+      <w:rPr>
+        <w:b/>
+        <w:bCs/>
+      </w:rPr>
+    </w:tblStylePr>
+    <w:tblStylePr w:type="band1Vert">
+      <w:tblPr/>
+      <w:tcPr>
+        <w:shd w:val="clear" w:color="auto" w:fill="E5FDD3" w:themeFill="accent3" w:themeFillTint="33"/>
+      </w:tcPr>
+    </w:tblStylePr>
+    <w:tblStylePr w:type="band1Horz">
+      <w:tblPr/>
+      <w:tcPr>
+        <w:shd w:val="clear" w:color="auto" w:fill="E5FDD3" w:themeFill="accent3" w:themeFillTint="33"/>
+      </w:tcPr>
+    </w:tblStylePr>
+  </w:style>
+  <w:style w:type="paragraph" w:styleId="Header">
+    <w:name w:val="header"/>
+    <w:basedOn w:val="Normal"/>
+    <w:link w:val="HeaderChar"/>
+    <w:uiPriority w:val="99"/>
+    <w:unhideWhenUsed/>
+    <w:rsid w:val="007C6478"/>
+    <w:pPr>
+      <w:tabs>
+        <w:tab w:val="center" w:pos="4680"/>
+        <w:tab w:val="right" w:pos="9360"/>
+      </w:tabs>
+      <w:spacing w:after="0" w:line="240" w:lineRule="auto"/>
+    </w:pPr>
+  </w:style>
+  <w:style w:type="character" w:customStyle="1" w:styleId="HeaderChar">
+    <w:name w:val="Header Char"/>
+    <w:basedOn w:val="DefaultParagraphFont"/>
+    <w:link w:val="Header"/>
+    <w:uiPriority w:val="99"/>
+    <w:rsid w:val="007C6478"/>
+    <w:rPr>
+      <w:kern w:val="16"/>
+      <w14:ligatures w14:val="all"/>
+    </w:rPr>
+  </w:style>
+  <w:style w:type="paragraph" w:styleId="Footer">
+    <w:name w:val="footer"/>
+    <w:basedOn w:val="Normal"/>
+    <w:link w:val="FooterChar"/>
+    <w:uiPriority w:val="99"/>
+    <w:unhideWhenUsed/>
+    <w:rsid w:val="007C6478"/>
+    <w:pPr>
+      <w:tabs>
+        <w:tab w:val="center" w:pos="4680"/>
+        <w:tab w:val="right" w:pos="9360"/>
+      </w:tabs>
+      <w:spacing w:after="0" w:line="240" w:lineRule="auto"/>
+    </w:pPr>
+  </w:style>
+  <w:style w:type="character" w:customStyle="1" w:styleId="FooterChar">
+    <w:name w:val="Footer Char"/>
+    <w:basedOn w:val="DefaultParagraphFont"/>
+    <w:link w:val="Footer"/>
+    <w:uiPriority w:val="99"/>
+    <w:rsid w:val="007C6478"/>
+    <w:rPr>
+      <w:kern w:val="16"/>
+      <w14:ligatures w14:val="all"/>
     </w:rPr>
   </w:style>
 </w:styles>
@@ -1209,8 +1949,10 @@
   </w:compat>
   <w:rsids>
     <w:rsidRoot w:val="004E13FA"/>
+    <w:rsid w:val="00025129"/>
     <w:rsid w:val="004E13FA"/>
     <w:rsid w:val="00B330BE"/>
+    <w:rsid w:val="00D2414A"/>
   </w:rsids>
   <m:mathPr>
     <m:mathFont m:val="Cambria Math"/>
@@ -1874,4 +2616,16 @@
     </a:ext>
   </a:extLst>
 </a:theme>
+</file>
+
+<file path=customXml/item1.xml><?xml version="1.0" encoding="utf-8"?>
+<b:Sources xmlns:b="http://schemas.openxmlformats.org/officeDocument/2006/bibliography" xmlns="http://schemas.openxmlformats.org/officeDocument/2006/bibliography" SelectedStyle="\MLASeventhEditionOfficeOnline.xsl" StyleName="MLA" Version="7"/>
+</file>
+
+<file path=customXml/itemProps1.xml><?xml version="1.0" encoding="utf-8"?>
+<ds:datastoreItem xmlns:ds="http://schemas.openxmlformats.org/officeDocument/2006/customXml" ds:itemID="{F11497F7-70F1-4642-A347-497D9440C2B9}">
+  <ds:schemaRefs>
+    <ds:schemaRef ds:uri="http://schemas.openxmlformats.org/officeDocument/2006/bibliography"/>
+  </ds:schemaRefs>
+</ds:datastoreItem>
 </file>
</xml_diff>

<commit_message>
add practice exam 5 and 6 to test timeline
</commit_message>
<xml_diff>
--- a/Studying by learning by doing.docx
+++ b/Studying by learning by doing.docx
@@ -486,8 +486,8 @@
         <w:tblLook w:val="0480" w:firstRow="0" w:lastRow="0" w:firstColumn="1" w:lastColumn="0" w:noHBand="0" w:noVBand="1"/>
       </w:tblPr>
       <w:tblGrid>
-        <w:gridCol w:w="1988"/>
-        <w:gridCol w:w="4283"/>
+        <w:gridCol w:w="1981"/>
+        <w:gridCol w:w="4290"/>
       </w:tblGrid>
       <w:tr>
         <w:trPr>
@@ -819,7 +819,15 @@
               <w:t xml:space="preserve"> </w:t>
             </w:r>
             <w:r>
-              <w:t>Take the ACT.</w:t>
+              <w:t>Take the ACT</w:t>
+            </w:r>
+            <w:r>
+              <w:t xml:space="preserve"> ($56 with essay)</w:t>
+            </w:r>
+            <w:bookmarkStart w:id="0" w:name="_GoBack"/>
+            <w:bookmarkEnd w:id="0"/>
+            <w:r>
+              <w:t>.</w:t>
             </w:r>
           </w:p>
         </w:tc>
@@ -929,36 +937,52 @@
               </w:rPr>
             </w:pPr>
             <w:r>
+              <w:t>For extra practice,</w:t>
+            </w:r>
+            <w:r>
+              <w:t xml:space="preserve"> or if </w:t>
+            </w:r>
+            <w:r>
+              <w:t>you plan to retake</w:t>
+            </w:r>
+            <w:r>
+              <w:t>,</w:t>
+            </w:r>
+            <w:r>
+              <w:t xml:space="preserve"> take</w:t>
+            </w:r>
+            <w:r>
+              <w:t xml:space="preserve"> </w:t>
+            </w:r>
+            <w:r>
               <w:rPr>
                 <w:rFonts w:ascii="Segoe UI Symbol" w:hAnsi="Segoe UI Symbol" w:cs="Segoe UI Symbol"/>
               </w:rPr>
               <w:t>☐</w:t>
             </w:r>
             <w:r>
+              <w:t xml:space="preserve"> </w:t>
+            </w:r>
+            <w:r>
+              <w:t>exam 5</w:t>
+            </w:r>
+            <w:r>
+              <w:t xml:space="preserve"> and </w:t>
+            </w:r>
+            <w:r>
+              <w:rPr>
+                <w:rFonts w:ascii="Segoe UI Symbol" w:hAnsi="Segoe UI Symbol" w:cs="Segoe UI Symbol"/>
+              </w:rPr>
+              <w:t>☐</w:t>
+            </w:r>
+            <w:r>
               <w:rPr>
                 <w:rFonts w:ascii="Segoe UI Symbol" w:hAnsi="Segoe UI Symbol" w:cs="Segoe UI Symbol"/>
               </w:rPr>
               <w:t xml:space="preserve"> </w:t>
             </w:r>
             <w:r>
-              <w:t>For extra practice,</w:t>
-            </w:r>
-            <w:r>
-              <w:t xml:space="preserve"> or if </w:t>
-            </w:r>
-            <w:r>
-              <w:t>you plan to retake</w:t>
-            </w:r>
-            <w:bookmarkStart w:id="0" w:name="_GoBack"/>
-            <w:bookmarkEnd w:id="0"/>
-            <w:r>
-              <w:t>,</w:t>
-            </w:r>
-            <w:r>
-              <w:t xml:space="preserve"> take </w:t>
-            </w:r>
-            <w:r>
-              <w:t>exam 5</w:t>
+              <w:t>exam 6</w:t>
             </w:r>
             <w:r>
               <w:rPr>
@@ -2982,10 +3006,10 @@
   </w:compat>
   <w:rsids>
     <w:rsidRoot w:val="004E13FA"/>
-    <w:rsid w:val="00373587"/>
     <w:rsid w:val="004E13FA"/>
     <w:rsid w:val="00B330BE"/>
     <w:rsid w:val="00D2414A"/>
+    <w:rsid w:val="00E5776A"/>
   </w:rsids>
   <m:mathPr>
     <m:mathFont m:val="Cambria Math"/>
@@ -3656,7 +3680,7 @@
 </file>
 
 <file path=customXml/itemProps1.xml><?xml version="1.0" encoding="utf-8"?>
-<ds:datastoreItem xmlns:ds="http://schemas.openxmlformats.org/officeDocument/2006/customXml" ds:itemID="{6C9B6B6F-2087-4DA5-81FC-237B12592C72}">
+<ds:datastoreItem xmlns:ds="http://schemas.openxmlformats.org/officeDocument/2006/customXml" ds:itemID="{F483313C-FC8A-4E98-826B-30E76ADE3851}">
   <ds:schemaRefs>
     <ds:schemaRef ds:uri="http://schemas.openxmlformats.org/officeDocument/2006/bibliography"/>
   </ds:schemaRefs>

</xml_diff>

<commit_message>
add concern list and more
</commit_message>
<xml_diff>
--- a/Studying by learning by doing.docx
+++ b/Studying by learning by doing.docx
@@ -71,7 +71,7 @@
       </w:r>
       <w:r>
         <w:rPr>
-          <w:rStyle w:val="Strong"/>
+          <w:rStyle w:val="IntenseEmphasis"/>
         </w:rPr>
         <w:t>a lot</w:t>
       </w:r>
@@ -271,7 +271,16 @@
         <w:t>.</w:t>
       </w:r>
       <w:r>
-        <w:t xml:space="preserve"> Just have a fun break: break all of these rules here. Play a game. Eat candy. Talk to friends</w:t>
+        <w:t xml:space="preserve"> Just have a fun break: break all of th</w:t>
+      </w:r>
+      <w:r>
+        <w:t>ese rules here. Play a game. Ea</w:t>
+      </w:r>
+      <w:r>
+        <w:t>t</w:t>
+      </w:r>
+      <w:r>
+        <w:t>. Talk to friends</w:t>
       </w:r>
       <w:r>
         <w:t>.</w:t>
@@ -291,7 +300,7 @@
     <w:p>
       <w:r>
         <w:rPr>
-          <w:rStyle w:val="Style1"/>
+          <w:rStyle w:val="ColoredEmphasis"/>
         </w:rPr>
         <w:t>khanacademy.com</w:t>
       </w:r>
@@ -371,11 +380,6 @@
       </w:r>
     </w:p>
     <w:p>
-      <w:pPr>
-        <w:rPr>
-          <w:rStyle w:val="Strong"/>
-        </w:rPr>
-      </w:pPr>
       <w:r>
         <w:rPr>
           <w:rStyle w:val="Strong"/>
@@ -425,18 +429,27 @@
         <w:t>▼</w:t>
       </w:r>
       <w:r>
-        <w:t>, then under</w:t>
+        <w:t xml:space="preserve">, then </w:t>
+      </w:r>
+      <w:r>
+        <w:t xml:space="preserve">under </w:t>
       </w:r>
       <w:r>
         <w:rPr>
           <w:rStyle w:val="Emphasis"/>
         </w:rPr>
-        <w:t>Test Prep</w:t>
+        <w:t>Test</w:t>
       </w:r>
       <w:r>
         <w:rPr>
           <w:rStyle w:val="Emphasis"/>
         </w:rPr>
+        <w:t xml:space="preserve"> Prep</w:t>
+      </w:r>
+      <w:r>
+        <w:rPr>
+          <w:rStyle w:val="Emphasis"/>
+        </w:rPr>
         <w:t xml:space="preserve"> </w:t>
       </w:r>
       <w:r>
@@ -464,7 +477,289 @@
         <w:t xml:space="preserve"> of the screen </w:t>
       </w:r>
       <w:r>
-        <w:t xml:space="preserve">you have the navigation bar for Practice, </w:t>
+        <w:t xml:space="preserve">you have the navigation bar for </w:t>
+      </w:r>
+      <w:r>
+        <w:rPr>
+          <w:i/>
+        </w:rPr>
+        <w:t>Practice</w:t>
+      </w:r>
+      <w:r>
+        <w:t xml:space="preserve">, </w:t>
+      </w:r>
+      <w:r>
+        <w:rPr>
+          <w:i/>
+        </w:rPr>
+        <w:t>Tips and Strategies</w:t>
+      </w:r>
+      <w:r>
+        <w:t xml:space="preserve">, and </w:t>
+      </w:r>
+      <w:r>
+        <w:rPr>
+          <w:i/>
+        </w:rPr>
+        <w:t>Full Tests</w:t>
+      </w:r>
+      <w:r>
+        <w:t xml:space="preserve">. </w:t>
+      </w:r>
+    </w:p>
+    <w:p>
+      <w:r>
+        <w:rPr>
+          <w:rStyle w:val="Strong"/>
+        </w:rPr>
+        <w:t>Practice.</w:t>
+      </w:r>
+      <w:r>
+        <w:t xml:space="preserve"> Choose </w:t>
+      </w:r>
+      <w:r>
+        <w:rPr>
+          <w:rStyle w:val="Emphasis"/>
+        </w:rPr>
+        <w:t>Practice</w:t>
+      </w:r>
+      <w:r>
+        <w:t xml:space="preserve"> on the navigation bar and then</w:t>
+      </w:r>
+      <w:r>
+        <w:t xml:space="preserve"> </w:t>
+      </w:r>
+      <w:r>
+        <w:rPr>
+          <w:i/>
+        </w:rPr>
+        <w:t>Reading &amp; Writing</w:t>
+      </w:r>
+      <w:r>
+        <w:t xml:space="preserve"> below it; </w:t>
+      </w:r>
+      <w:r>
+        <w:t>this section</w:t>
+      </w:r>
+      <w:r>
+        <w:t xml:space="preserve"> comes first on the real test</w:t>
+      </w:r>
+      <w:r>
+        <w:t>, so we do it first</w:t>
+      </w:r>
+      <w:r>
+        <w:t>.</w:t>
+      </w:r>
+      <w:r>
+        <w:t xml:space="preserve"> Follow the website's recommendations and choose </w:t>
+      </w:r>
+      <w:r>
+        <w:rPr>
+          <w:rStyle w:val="Emphasis"/>
+        </w:rPr>
+        <w:t>Practice this skill</w:t>
+      </w:r>
+      <w:r>
+        <w:t xml:space="preserve">. Your ultimate goal is to have 4/4 strength bars on every </w:t>
+      </w:r>
+      <w:r>
+        <w:t>skill</w:t>
+      </w:r>
+      <w:r>
+        <w:t xml:space="preserve"> for both Reading &amp; Writing and Math.</w:t>
+      </w:r>
+      <w:r>
+        <w:t xml:space="preserve"> (include screenshot of the bars)</w:t>
+      </w:r>
+    </w:p>
+    <w:p>
+      <w:r>
+        <w:rPr>
+          <w:rStyle w:val="Strong"/>
+        </w:rPr>
+        <w:t>Timed mini-section</w:t>
+      </w:r>
+      <w:r>
+        <w:t xml:space="preserve">: </w:t>
+      </w:r>
+      <w:r>
+        <w:t xml:space="preserve">Once you practice the (usually) 3 weak skills, you unlock a timed mini-section. </w:t>
+      </w:r>
+      <w:r>
+        <w:t xml:space="preserve">This </w:t>
+      </w:r>
+      <w:r>
+        <w:t>is a timed (usually 9 or 13 minute) excerpt of questions from the real test.</w:t>
+      </w:r>
+      <w:r>
+        <w:t xml:space="preserve"> Once you finish, you should reach the end of the 25-minute study block. Take a break and click to the </w:t>
+      </w:r>
+      <w:r>
+        <w:rPr>
+          <w:rStyle w:val="Emphasis"/>
+        </w:rPr>
+        <w:t>Math</w:t>
+      </w:r>
+      <w:r>
+        <w:t xml:space="preserve"> side.</w:t>
+      </w:r>
+    </w:p>
+    <w:p>
+      <w:r>
+        <w:rPr>
+          <w:rStyle w:val="Strong"/>
+        </w:rPr>
+        <w:lastRenderedPageBreak/>
+        <w:t>Practice again. Do the timed mini-section again.</w:t>
+      </w:r>
+      <w:r>
+        <w:rPr>
+          <w:rStyle w:val="Strong"/>
+        </w:rPr>
+        <w:t xml:space="preserve"> </w:t>
+      </w:r>
+      <w:r>
+        <w:t>For math this time.</w:t>
+      </w:r>
+      <w:r>
+        <w:t xml:space="preserve"> If you'd rather, scroll down to the list of skills and practice whichever </w:t>
+      </w:r>
+      <w:r>
+        <w:t xml:space="preserve">skill </w:t>
+      </w:r>
+      <w:r>
+        <w:t>you want to</w:t>
+      </w:r>
+      <w:r>
+        <w:t xml:space="preserve"> individually. You're done for this session!</w:t>
+      </w:r>
+    </w:p>
+    <w:p>
+      <w:r>
+        <w:rPr>
+          <w:rStyle w:val="Strong"/>
+        </w:rPr>
+        <w:t>Read notes and watch videos</w:t>
+      </w:r>
+      <w:r>
+        <w:t xml:space="preserve"> about the "new SAT" and other studying and testing tips.</w:t>
+      </w:r>
+      <w:r>
+        <w:t xml:space="preserve"> Do this by clicking </w:t>
+      </w:r>
+      <w:r>
+        <w:rPr>
+          <w:rStyle w:val="Emphasis"/>
+        </w:rPr>
+        <w:t>Tips and Strategies</w:t>
+      </w:r>
+      <w:r>
+        <w:t xml:space="preserve"> on the navigation bar. This section covers everything I couldn't on this single piece of paper.</w:t>
+      </w:r>
+    </w:p>
+    <w:p>
+      <w:r>
+        <w:rPr>
+          <w:rStyle w:val="Strong"/>
+        </w:rPr>
+        <w:t>Take a full SAT.</w:t>
+      </w:r>
+      <w:r>
+        <w:rPr>
+          <w:rStyle w:val="Strong"/>
+        </w:rPr>
+        <w:t xml:space="preserve"> </w:t>
+      </w:r>
+      <w:r>
+        <w:t xml:space="preserve">On the navigation bar, </w:t>
+      </w:r>
+      <w:r>
+        <w:t xml:space="preserve">choose </w:t>
+      </w:r>
+      <w:r>
+        <w:rPr>
+          <w:rStyle w:val="Emphasis"/>
+        </w:rPr>
+        <w:t>Full Tests</w:t>
+      </w:r>
+      <w:r>
+        <w:t xml:space="preserve">. </w:t>
+      </w:r>
+      <w:r>
+        <w:t>It takes 3 hours, and you get one 10</w:t>
+      </w:r>
+      <w:r>
+        <w:t>-</w:t>
+      </w:r>
+      <w:r>
+        <w:t>minute break after Writing</w:t>
+      </w:r>
+      <w:r>
+        <w:t xml:space="preserve"> and Language</w:t>
+      </w:r>
+      <w:r>
+        <w:t>.</w:t>
+      </w:r>
+      <w:r>
+        <w:t xml:space="preserve"> </w:t>
+      </w:r>
+      <w:r>
+        <w:t xml:space="preserve">Practice test 1 is the only test unlocked at the beginning. Take it: click </w:t>
+      </w:r>
+      <w:r>
+        <w:rPr>
+          <w:rStyle w:val="Emphasis"/>
+        </w:rPr>
+        <w:t>Start this session</w:t>
+      </w:r>
+      <w:r>
+        <w:t>. Good luck.</w:t>
+      </w:r>
+    </w:p>
+    <w:p>
+      <w:pPr>
+        <w:pStyle w:val="Heading1"/>
+        <w:rPr>
+          <w:rStyle w:val="Strong"/>
+          <w:b w:val="0"/>
+          <w:bCs w:val="0"/>
+        </w:rPr>
+      </w:pPr>
+      <w:r>
+        <w:rPr>
+          <w:rStyle w:val="Strong"/>
+          <w:b w:val="0"/>
+          <w:bCs w:val="0"/>
+        </w:rPr>
+        <w:t>Use your resources: phone apps</w:t>
+      </w:r>
+    </w:p>
+    <w:p>
+      <w:r>
+        <w:t xml:space="preserve">On phones, the best option for studying is still Khan Academy's </w:t>
+      </w:r>
+      <w:r>
+        <w:rPr>
+          <w:i/>
+        </w:rPr>
+        <w:t>website</w:t>
+      </w:r>
+      <w:r>
+        <w:t xml:space="preserve"> (because the app does not have the SAT section), but there are easier, faster apps to use.</w:t>
+      </w:r>
+    </w:p>
+    <w:p>
+      <w:r>
+        <w:rPr>
+          <w:rStyle w:val="Strong"/>
+        </w:rPr>
+        <w:t>Daily Practice for the New SAT:</w:t>
+      </w:r>
+      <w:r>
+        <w:t xml:space="preserve"> The CollegeBoard (y'know, the group that makes the SAT) made this app that does it exactly what it sounds like: it gives you a real SAT question every day. You can </w:t>
+      </w:r>
+      <w:r>
+        <w:t xml:space="preserve">download old questions for the two sections of the </w:t>
       </w:r>
     </w:p>
     <w:p>
@@ -483,6 +778,12 @@
         <w:tblStyle w:val="GridTable2-Accent3"/>
         <w:tblW w:w="3350" w:type="pct"/>
         <w:jc w:val="center"/>
+        <w:tblBorders>
+          <w:top w:val="none" w:sz="0" w:space="0" w:color="auto"/>
+          <w:bottom w:val="none" w:sz="0" w:space="0" w:color="auto"/>
+          <w:insideH w:val="none" w:sz="0" w:space="0" w:color="auto"/>
+          <w:insideV w:val="none" w:sz="0" w:space="0" w:color="auto"/>
+        </w:tblBorders>
         <w:tblLook w:val="0480" w:firstRow="0" w:lastRow="0" w:firstColumn="1" w:lastColumn="0" w:noHBand="0" w:noVBand="1"/>
       </w:tblPr>
       <w:tblGrid>
@@ -713,7 +1014,6 @@
               <w:rPr>
                 <w:rFonts w:ascii="Segoe UI Symbol" w:hAnsi="Segoe UI Symbol" w:cs="Segoe UI Symbol"/>
               </w:rPr>
-              <w:lastRenderedPageBreak/>
               <w:t>☐</w:t>
             </w:r>
             <w:r>
@@ -744,7 +1044,6 @@
               <w:jc w:val="left"/>
             </w:pPr>
             <w:r>
-              <w:lastRenderedPageBreak/>
               <w:t>Spring break</w:t>
             </w:r>
           </w:p>
@@ -824,8 +1123,6 @@
             <w:r>
               <w:t xml:space="preserve"> ($56 with essay)</w:t>
             </w:r>
-            <w:bookmarkStart w:id="0" w:name="_GoBack"/>
-            <w:bookmarkEnd w:id="0"/>
             <w:r>
               <w:t>.</w:t>
             </w:r>
@@ -995,6 +1292,238 @@
       </w:tr>
     </w:tbl>
     <w:p/>
+    <w:p>
+      <w:r>
+        <w:br w:type="page"/>
+      </w:r>
+    </w:p>
+    <w:p>
+      <w:r>
+        <w:t>My concerns:</w:t>
+      </w:r>
+    </w:p>
+    <w:p>
+      <w:pPr>
+        <w:pStyle w:val="ListParagraph"/>
+        <w:numPr>
+          <w:ilvl w:val="0"/>
+          <w:numId w:val="2"/>
+        </w:numPr>
+      </w:pPr>
+      <w:r>
+        <w:t>Reader can't connect</w:t>
+      </w:r>
+      <w:r>
+        <w:t>: I don't think people will actually want to read this or connect with me</w:t>
+      </w:r>
+      <w:r>
+        <w:t>, the author,</w:t>
+      </w:r>
+      <w:r>
+        <w:t xml:space="preserve"> as a person. They probably won't read it, or, if they do read it, will not enjoy it</w:t>
+      </w:r>
+      <w:r>
+        <w:t xml:space="preserve"> and</w:t>
+      </w:r>
+      <w:r>
+        <w:t xml:space="preserve"> therefore not read it again if or </w:t>
+      </w:r>
+      <w:r>
+        <w:t>when it matters</w:t>
+      </w:r>
+      <w:r>
+        <w:t>.</w:t>
+      </w:r>
+      <w:r>
+        <w:t xml:space="preserve"> The intro is lame</w:t>
+      </w:r>
+      <w:r>
+        <w:t xml:space="preserve"> and shows that I can't connect with the reader either</w:t>
+      </w:r>
+      <w:r>
+        <w:t>.</w:t>
+      </w:r>
+    </w:p>
+    <w:p>
+      <w:pPr>
+        <w:pStyle w:val="ListParagraph"/>
+        <w:numPr>
+          <w:ilvl w:val="0"/>
+          <w:numId w:val="2"/>
+        </w:numPr>
+      </w:pPr>
+      <w:r>
+        <w:t>Too authoritarian: I tell them to do something without offering a reason or encouraging them to investigate beyond what I've told them</w:t>
+      </w:r>
+    </w:p>
+    <w:p>
+      <w:pPr>
+        <w:pStyle w:val="ListParagraph"/>
+        <w:numPr>
+          <w:ilvl w:val="0"/>
+          <w:numId w:val="2"/>
+        </w:numPr>
+      </w:pPr>
+      <w:r>
+        <w:t xml:space="preserve">I don't talk about </w:t>
+      </w:r>
+      <w:r>
+        <w:t>studying for the</w:t>
+      </w:r>
+      <w:r>
+        <w:t xml:space="preserve"> ACT enough</w:t>
+      </w:r>
+      <w:r>
+        <w:t>,</w:t>
+      </w:r>
+      <w:r>
+        <w:t xml:space="preserve"> if at all,</w:t>
+      </w:r>
+      <w:bookmarkStart w:id="0" w:name="_GoBack"/>
+      <w:bookmarkEnd w:id="0"/>
+      <w:r>
+        <w:t xml:space="preserve"> nor why I recommend taking it in the first place</w:t>
+      </w:r>
+      <w:r>
+        <w:t>.</w:t>
+      </w:r>
+    </w:p>
+    <w:p>
+      <w:pPr>
+        <w:pStyle w:val="ListParagraph"/>
+        <w:numPr>
+          <w:ilvl w:val="0"/>
+          <w:numId w:val="2"/>
+        </w:numPr>
+      </w:pPr>
+      <w:r>
+        <w:t>I don't say the PSAT is the SAT without hard questions or essay.</w:t>
+      </w:r>
+    </w:p>
+    <w:p>
+      <w:pPr>
+        <w:pStyle w:val="ListParagraph"/>
+        <w:numPr>
+          <w:ilvl w:val="0"/>
+          <w:numId w:val="2"/>
+        </w:numPr>
+      </w:pPr>
+      <w:r>
+        <w:t>Too basic: This is just a guide on how to use a website. The "place and time to study" section has no valuable information.</w:t>
+      </w:r>
+    </w:p>
+    <w:p>
+      <w:pPr>
+        <w:pStyle w:val="ListParagraph"/>
+        <w:numPr>
+          <w:ilvl w:val="0"/>
+          <w:numId w:val="2"/>
+        </w:numPr>
+      </w:pPr>
+      <w:r>
+        <w:t xml:space="preserve">The methodology (theory) and practice (application) sections </w:t>
+      </w:r>
+      <w:r>
+        <w:t xml:space="preserve">should be intertwined but I don't suggest </w:t>
+      </w:r>
+      <w:r>
+        <w:t>that they are</w:t>
+      </w:r>
+      <w:r>
+        <w:t xml:space="preserve"> strongly enough.</w:t>
+      </w:r>
+    </w:p>
+    <w:p>
+      <w:pPr>
+        <w:pStyle w:val="ListParagraph"/>
+        <w:numPr>
+          <w:ilvl w:val="0"/>
+          <w:numId w:val="2"/>
+        </w:numPr>
+      </w:pPr>
+      <w:r>
+        <w:t>The test timeline section is overwhelming</w:t>
+      </w:r>
+      <w:r>
+        <w:t>,</w:t>
+      </w:r>
+      <w:r>
+        <w:t xml:space="preserve"> but I like that I encourage students to keep this paper by </w:t>
+      </w:r>
+      <w:r>
+        <w:t>checking off</w:t>
+      </w:r>
+      <w:r>
+        <w:t xml:space="preserve"> the boxes</w:t>
+      </w:r>
+      <w:r>
+        <w:t xml:space="preserve"> throughout the year.</w:t>
+      </w:r>
+    </w:p>
+    <w:p>
+      <w:pPr>
+        <w:pStyle w:val="ListParagraph"/>
+        <w:numPr>
+          <w:ilvl w:val="0"/>
+          <w:numId w:val="2"/>
+        </w:numPr>
+      </w:pPr>
+      <w:r>
+        <w:t>Unclear purpose: The sections can be rearranged without issue (showing that they are not connected or logically ordered) or divided into separate papers that can be filled on that particular topic. That is to say, this piece looks like a collection of excerpts from other papers.</w:t>
+      </w:r>
+    </w:p>
+    <w:p>
+      <w:pPr>
+        <w:pStyle w:val="ListParagraph"/>
+        <w:numPr>
+          <w:ilvl w:val="0"/>
+          <w:numId w:val="2"/>
+        </w:numPr>
+      </w:pPr>
+      <w:r>
+        <w:t>I like the title but I don't effectively connect it</w:t>
+      </w:r>
+      <w:r>
+        <w:t xml:space="preserve"> to the methodology for studying</w:t>
+      </w:r>
+      <w:r>
+        <w:t xml:space="preserve"> I describe</w:t>
+      </w:r>
+      <w:r>
+        <w:t>.</w:t>
+      </w:r>
+    </w:p>
+    <w:p/>
+    <w:p/>
+    <w:p/>
+    <w:p/>
+    <w:p/>
+    <w:p/>
+    <w:p/>
+    <w:p>
+      <w:r>
+        <w:t>Thank you.</w:t>
+      </w:r>
+    </w:p>
+    <w:p/>
+    <w:p>
+      <w:r>
+        <w:t>Jacob Babich</w:t>
+      </w:r>
+    </w:p>
+    <w:p>
+      <w:pPr>
+        <w:rPr>
+          <w:rStyle w:val="ColoredEmphasis"/>
+        </w:rPr>
+      </w:pPr>
+      <w:r>
+        <w:rPr>
+          <w:rStyle w:val="ColoredEmphasis"/>
+        </w:rPr>
+        <w:t>jacobbabichpublic@gmail.com</w:t>
+      </w:r>
+    </w:p>
     <w:sectPr>
       <w:headerReference w:type="even" r:id="rId8"/>
       <w:headerReference w:type="default" r:id="rId9"/>
@@ -1171,6 +1700,119 @@
 <file path=word/numbering.xml><?xml version="1.0" encoding="utf-8"?>
 <w:numbering xmlns:wpc="http://schemas.microsoft.com/office/word/2010/wordprocessingCanvas" xmlns:mc="http://schemas.openxmlformats.org/markup-compatibility/2006" xmlns:o="urn:schemas-microsoft-com:office:office" xmlns:r="http://schemas.openxmlformats.org/officeDocument/2006/relationships" xmlns:m="http://schemas.openxmlformats.org/officeDocument/2006/math" xmlns:v="urn:schemas-microsoft-com:vml" xmlns:wp14="http://schemas.microsoft.com/office/word/2010/wordprocessingDrawing" xmlns:wp="http://schemas.openxmlformats.org/drawingml/2006/wordprocessingDrawing" xmlns:w10="urn:schemas-microsoft-com:office:word" xmlns:w="http://schemas.openxmlformats.org/wordprocessingml/2006/main" xmlns:w14="http://schemas.microsoft.com/office/word/2010/wordml" xmlns:w15="http://schemas.microsoft.com/office/word/2012/wordml" xmlns:wpg="http://schemas.microsoft.com/office/word/2010/wordprocessingGroup" xmlns:wpi="http://schemas.microsoft.com/office/word/2010/wordprocessingInk" xmlns:wne="http://schemas.microsoft.com/office/word/2006/wordml" xmlns:wps="http://schemas.microsoft.com/office/word/2010/wordprocessingShape" mc:Ignorable="w14 w15 wp14">
   <w:abstractNum w:abstractNumId="0" w15:restartNumberingAfterBreak="0">
+    <w:nsid w:val="125212AE"/>
+    <w:multiLevelType w:val="hybridMultilevel"/>
+    <w:tmpl w:val="6986CD5C"/>
+    <w:lvl w:ilvl="0" w:tplc="0409000F">
+      <w:start w:val="1"/>
+      <w:numFmt w:val="decimal"/>
+      <w:lvlText w:val="%1."/>
+      <w:lvlJc w:val="left"/>
+      <w:pPr>
+        <w:ind w:left="720" w:hanging="360"/>
+      </w:pPr>
+      <w:rPr>
+        <w:rFonts w:hint="default"/>
+      </w:rPr>
+    </w:lvl>
+    <w:lvl w:ilvl="1" w:tplc="04090003" w:tentative="1">
+      <w:start w:val="1"/>
+      <w:numFmt w:val="bullet"/>
+      <w:lvlText w:val="o"/>
+      <w:lvlJc w:val="left"/>
+      <w:pPr>
+        <w:ind w:left="1440" w:hanging="360"/>
+      </w:pPr>
+      <w:rPr>
+        <w:rFonts w:ascii="Courier New" w:hAnsi="Courier New" w:cs="Courier New" w:hint="default"/>
+      </w:rPr>
+    </w:lvl>
+    <w:lvl w:ilvl="2" w:tplc="04090005" w:tentative="1">
+      <w:start w:val="1"/>
+      <w:numFmt w:val="bullet"/>
+      <w:lvlText w:val=""/>
+      <w:lvlJc w:val="left"/>
+      <w:pPr>
+        <w:ind w:left="2160" w:hanging="360"/>
+      </w:pPr>
+      <w:rPr>
+        <w:rFonts w:ascii="Wingdings" w:hAnsi="Wingdings" w:hint="default"/>
+      </w:rPr>
+    </w:lvl>
+    <w:lvl w:ilvl="3" w:tplc="04090001" w:tentative="1">
+      <w:start w:val="1"/>
+      <w:numFmt w:val="bullet"/>
+      <w:lvlText w:val=""/>
+      <w:lvlJc w:val="left"/>
+      <w:pPr>
+        <w:ind w:left="2880" w:hanging="360"/>
+      </w:pPr>
+      <w:rPr>
+        <w:rFonts w:ascii="Symbol" w:hAnsi="Symbol" w:hint="default"/>
+      </w:rPr>
+    </w:lvl>
+    <w:lvl w:ilvl="4" w:tplc="04090003" w:tentative="1">
+      <w:start w:val="1"/>
+      <w:numFmt w:val="bullet"/>
+      <w:lvlText w:val="o"/>
+      <w:lvlJc w:val="left"/>
+      <w:pPr>
+        <w:ind w:left="3600" w:hanging="360"/>
+      </w:pPr>
+      <w:rPr>
+        <w:rFonts w:ascii="Courier New" w:hAnsi="Courier New" w:cs="Courier New" w:hint="default"/>
+      </w:rPr>
+    </w:lvl>
+    <w:lvl w:ilvl="5" w:tplc="04090005" w:tentative="1">
+      <w:start w:val="1"/>
+      <w:numFmt w:val="bullet"/>
+      <w:lvlText w:val=""/>
+      <w:lvlJc w:val="left"/>
+      <w:pPr>
+        <w:ind w:left="4320" w:hanging="360"/>
+      </w:pPr>
+      <w:rPr>
+        <w:rFonts w:ascii="Wingdings" w:hAnsi="Wingdings" w:hint="default"/>
+      </w:rPr>
+    </w:lvl>
+    <w:lvl w:ilvl="6" w:tplc="04090001" w:tentative="1">
+      <w:start w:val="1"/>
+      <w:numFmt w:val="bullet"/>
+      <w:lvlText w:val=""/>
+      <w:lvlJc w:val="left"/>
+      <w:pPr>
+        <w:ind w:left="5040" w:hanging="360"/>
+      </w:pPr>
+      <w:rPr>
+        <w:rFonts w:ascii="Symbol" w:hAnsi="Symbol" w:hint="default"/>
+      </w:rPr>
+    </w:lvl>
+    <w:lvl w:ilvl="7" w:tplc="04090003" w:tentative="1">
+      <w:start w:val="1"/>
+      <w:numFmt w:val="bullet"/>
+      <w:lvlText w:val="o"/>
+      <w:lvlJc w:val="left"/>
+      <w:pPr>
+        <w:ind w:left="5760" w:hanging="360"/>
+      </w:pPr>
+      <w:rPr>
+        <w:rFonts w:ascii="Courier New" w:hAnsi="Courier New" w:cs="Courier New" w:hint="default"/>
+      </w:rPr>
+    </w:lvl>
+    <w:lvl w:ilvl="8" w:tplc="04090005" w:tentative="1">
+      <w:start w:val="1"/>
+      <w:numFmt w:val="bullet"/>
+      <w:lvlText w:val=""/>
+      <w:lvlJc w:val="left"/>
+      <w:pPr>
+        <w:ind w:left="6480" w:hanging="360"/>
+      </w:pPr>
+      <w:rPr>
+        <w:rFonts w:ascii="Wingdings" w:hAnsi="Wingdings" w:hint="default"/>
+      </w:rPr>
+    </w:lvl>
+  </w:abstractNum>
+  <w:abstractNum w:abstractNumId="1" w15:restartNumberingAfterBreak="0">
     <w:nsid w:val="29DA43FE"/>
     <w:multiLevelType w:val="hybridMultilevel"/>
     <w:tmpl w:val="2D800B5A"/>
@@ -1257,6 +1899,9 @@
     </w:lvl>
   </w:abstractNum>
   <w:num w:numId="1">
+    <w:abstractNumId w:val="1"/>
+  </w:num>
+  <w:num w:numId="2">
     <w:abstractNumId w:val="0"/>
   </w:num>
 </w:numbering>
@@ -2705,8 +3350,8 @@
       <w14:ligatures w14:val="all"/>
     </w:rPr>
   </w:style>
-  <w:style w:type="character" w:customStyle="1" w:styleId="Style1">
-    <w:name w:val="Style1"/>
+  <w:style w:type="character" w:customStyle="1" w:styleId="ColoredEmphasis">
+    <w:name w:val="Colored Emphasis"/>
     <w:basedOn w:val="DefaultParagraphFont"/>
     <w:uiPriority w:val="1"/>
     <w:qFormat/>
@@ -2946,6 +3591,27 @@
     <w:pitch w:val="variable"/>
     <w:sig w:usb0="E0002EFF" w:usb1="C0007843" w:usb2="00000009" w:usb3="00000000" w:csb0="000001FF" w:csb1="00000000"/>
   </w:font>
+  <w:font w:name="Courier New">
+    <w:panose1 w:val="02070309020205020404"/>
+    <w:charset w:val="00"/>
+    <w:family w:val="modern"/>
+    <w:pitch w:val="fixed"/>
+    <w:sig w:usb0="E0002AFF" w:usb1="C0007843" w:usb2="00000009" w:usb3="00000000" w:csb0="000001FF" w:csb1="00000000"/>
+  </w:font>
+  <w:font w:name="Wingdings">
+    <w:panose1 w:val="05000000000000000000"/>
+    <w:charset w:val="02"/>
+    <w:family w:val="auto"/>
+    <w:pitch w:val="variable"/>
+    <w:sig w:usb0="00000000" w:usb1="10000000" w:usb2="00000000" w:usb3="00000000" w:csb0="80000000" w:csb1="00000000"/>
+  </w:font>
+  <w:font w:name="Symbol">
+    <w:panose1 w:val="05050102010706020507"/>
+    <w:charset w:val="02"/>
+    <w:family w:val="roman"/>
+    <w:pitch w:val="variable"/>
+    <w:sig w:usb0="00000000" w:usb1="10000000" w:usb2="00000000" w:usb3="00000000" w:csb0="80000000" w:csb1="00000000"/>
+  </w:font>
   <w:font w:name="Dual W00 400">
     <w:panose1 w:val="00000000000000000000"/>
     <w:charset w:val="00"/>
@@ -3006,10 +3672,10 @@
   </w:compat>
   <w:rsids>
     <w:rsidRoot w:val="004E13FA"/>
+    <w:rsid w:val="00063136"/>
     <w:rsid w:val="004E13FA"/>
     <w:rsid w:val="00B330BE"/>
     <w:rsid w:val="00D2414A"/>
-    <w:rsid w:val="00E5776A"/>
   </w:rsids>
   <m:mathPr>
     <m:mathFont m:val="Cambria Math"/>
@@ -3680,7 +4346,7 @@
 </file>
 
 <file path=customXml/itemProps1.xml><?xml version="1.0" encoding="utf-8"?>
-<ds:datastoreItem xmlns:ds="http://schemas.openxmlformats.org/officeDocument/2006/customXml" ds:itemID="{F483313C-FC8A-4E98-826B-30E76ADE3851}">
+<ds:datastoreItem xmlns:ds="http://schemas.openxmlformats.org/officeDocument/2006/customXml" ds:itemID="{BDFAD76E-D106-4FAC-B55A-3780759ADA4A}">
   <ds:schemaRefs>
     <ds:schemaRef ds:uri="http://schemas.openxmlformats.org/officeDocument/2006/bibliography"/>
   </ds:schemaRefs>

</xml_diff>